<commit_message>
Fixed a little practica guiyada pdf & Practica 1
</commit_message>
<xml_diff>
--- a/REACT/Practica/Elshin, Vadim - REACT - Práctica guiada.docx
+++ b/REACT/Practica/Elshin, Vadim - REACT - Práctica guiada.docx
@@ -178,26 +178,14 @@
         <w:pStyle w:val="Normal"/>
         <w:numPr>
           <w:ilvl w:val="0"/>
-          <w:numId w:val="3"/>
+          <w:numId w:val="2"/>
         </w:numPr>
         <w:spacing w:before="0" w:after="0"/>
         <w:rPr/>
       </w:pPr>
       <w:r>
         <w:rPr/>
-        <w:t xml:space="preserve">public/ =&gt; </w:t>
-      </w:r>
-      <w:r>
-        <w:rPr/>
-        <w:t>La carpeta public/ contiene r</w:t>
-      </w:r>
-      <w:r>
-        <w:rPr/>
-        <w:t xml:space="preserve">ecursos públicos y estáticos </w:t>
-      </w:r>
-      <w:r>
-        <w:rPr/>
-        <w:t>(imágenes, html, txt)</w:t>
+        <w:t>public/ =&gt; La carpeta public/ contiene recursos públicos y estáticos (imágenes, html, txt)</w:t>
       </w:r>
     </w:p>
     <w:p>
@@ -205,18 +193,14 @@
         <w:pStyle w:val="Normal"/>
         <w:numPr>
           <w:ilvl w:val="0"/>
-          <w:numId w:val="3"/>
+          <w:numId w:val="2"/>
         </w:numPr>
         <w:spacing w:before="0" w:after="0"/>
         <w:rPr/>
       </w:pPr>
       <w:r>
         <w:rPr/>
-        <w:t xml:space="preserve">src/ </w:t>
-      </w:r>
-      <w:r>
-        <w:rPr/>
-        <w:t>=&gt; La carpeta src/ contiene el código fuente de la aplicación, que es procesado por webpack y transformado en un único archivo de paquete.</w:t>
+        <w:t>src/ =&gt; La carpeta src/ contiene el código fuente de la aplicación, que es procesado por webpack y transformado en un único archivo de paquete.</w:t>
       </w:r>
     </w:p>
     <w:p>
@@ -224,18 +208,14 @@
         <w:pStyle w:val="Normal"/>
         <w:numPr>
           <w:ilvl w:val="0"/>
-          <w:numId w:val="3"/>
+          <w:numId w:val="2"/>
         </w:numPr>
         <w:spacing w:before="0" w:after="0"/>
         <w:rPr/>
       </w:pPr>
       <w:r>
         <w:rPr/>
-        <w:t xml:space="preserve">src/App.js </w:t>
-      </w:r>
-      <w:r>
-        <w:rPr/>
-        <w:t>=&gt; El fichero src/App.js contiene el componente App, que a su vez contiene todos los demás componentes de la aplicación. Básicamente, este componente contiene toda la aplicación.</w:t>
+        <w:t>src/App.js =&gt; El fichero src/App.js contiene el componente App, que a su vez contiene todos los demás componentes de la aplicación. Básicamente, este componente contiene toda la aplicación.</w:t>
       </w:r>
     </w:p>
     <w:p>
@@ -243,18 +223,14 @@
         <w:pStyle w:val="Normal"/>
         <w:numPr>
           <w:ilvl w:val="0"/>
-          <w:numId w:val="3"/>
+          <w:numId w:val="2"/>
         </w:numPr>
         <w:spacing w:before="0" w:after="0"/>
         <w:rPr/>
       </w:pPr>
       <w:r>
         <w:rPr/>
-        <w:t xml:space="preserve">src/index.js </w:t>
-      </w:r>
-      <w:r>
-        <w:rPr/>
-        <w:t>=&gt; El fichero src/index.js es un punto de entrada que los navegadores leen. Contiene y renderiza el componente App.</w:t>
+        <w:t>src/index.js =&gt; El fichero src/index.js es un punto de entrada que los navegadores leen. Contiene y renderiza el componente App.</w:t>
       </w:r>
     </w:p>
     <w:p>
@@ -262,18 +238,14 @@
         <w:pStyle w:val="Normal"/>
         <w:numPr>
           <w:ilvl w:val="0"/>
-          <w:numId w:val="3"/>
+          <w:numId w:val="2"/>
         </w:numPr>
         <w:spacing w:before="0" w:after="0"/>
         <w:rPr/>
       </w:pPr>
       <w:r>
         <w:rPr/>
-        <w:t xml:space="preserve">package.json </w:t>
-      </w:r>
-      <w:r>
-        <w:rPr/>
-        <w:t>=&gt; El fichero package.json contiene información y detalles sobre las dependencias y scripts del proyecto.</w:t>
+        <w:t>package.json =&gt; El fichero package.json contiene información y detalles sobre las dependencias y scripts del proyecto.</w:t>
       </w:r>
     </w:p>
     <w:p>
@@ -281,18 +253,14 @@
         <w:pStyle w:val="Normal"/>
         <w:numPr>
           <w:ilvl w:val="0"/>
-          <w:numId w:val="3"/>
+          <w:numId w:val="2"/>
         </w:numPr>
         <w:spacing w:before="0" w:after="0"/>
         <w:rPr/>
       </w:pPr>
       <w:r>
         <w:rPr/>
-        <w:t xml:space="preserve">package-lock.json </w:t>
-      </w:r>
-      <w:r>
-        <w:rPr/>
-        <w:t>El fichero package-lock.json especifica exactamente el estado del árbol de dependencia a reproducir al instalar las dependencias del proyecto.</w:t>
+        <w:t>package-lock.json El fichero package-lock.json especifica exactamente el estado del árbol de dependencia a reproducir al instalar las dependencias del proyecto.</w:t>
       </w:r>
     </w:p>
     <w:p>
@@ -300,18 +268,14 @@
         <w:pStyle w:val="Normal"/>
         <w:numPr>
           <w:ilvl w:val="0"/>
-          <w:numId w:val="3"/>
+          <w:numId w:val="2"/>
         </w:numPr>
         <w:spacing w:before="0" w:after="0"/>
         <w:rPr/>
       </w:pPr>
       <w:r>
         <w:rPr/>
-        <w:t xml:space="preserve">README.md </w:t>
-      </w:r>
-      <w:r>
-        <w:rPr/>
-        <w:t>=&gt; El fichero README.md contiene una documentación del proyecto.</w:t>
+        <w:t>README.md =&gt; El fichero README.md contiene una documentación del proyecto.</w:t>
       </w:r>
     </w:p>
     <w:p>
@@ -351,12 +315,12 @@
           <wp:anchor behindDoc="0" distT="0" distB="0" distL="0" distR="0" simplePos="0" locked="0" layoutInCell="0" allowOverlap="1" relativeHeight="4">
             <wp:simplePos x="0" y="0"/>
             <wp:positionH relativeFrom="column">
-              <wp:posOffset>0</wp:posOffset>
+              <wp:align>center</wp:align>
             </wp:positionH>
             <wp:positionV relativeFrom="paragraph">
-              <wp:posOffset>273685</wp:posOffset>
+              <wp:posOffset>635</wp:posOffset>
             </wp:positionV>
-            <wp:extent cx="6479540" cy="3436620"/>
+            <wp:extent cx="6479540" cy="3444240"/>
             <wp:effectExtent l="0" t="0" r="0" b="0"/>
             <wp:wrapSquare wrapText="largest"/>
             <wp:docPr id="3" name="Imagen3" descr=""/>
@@ -381,7 +345,7 @@
                   <pic:spPr bwMode="auto">
                     <a:xfrm>
                       <a:off x="0" y="0"/>
-                      <a:ext cx="6479540" cy="3436620"/>
+                      <a:ext cx="6479540" cy="3444240"/>
                     </a:xfrm>
                     <a:prstGeom prst="rect">
                       <a:avLst/>
@@ -536,7 +500,7 @@
       <w:rPr>
         <w:color w:themeColor="text2" w:themeShade="bf" w:val="323E4F"/>
       </w:rPr>
-      <w:t>1</w:t>
+      <w:t>2</w:t>
     </w:r>
     <w:r>
       <w:rPr>
@@ -706,7 +670,7 @@
       <w:rPr>
         <w:color w:themeColor="text2" w:themeShade="bf" w:val="323E4F"/>
       </w:rPr>
-      <w:t>1</w:t>
+      <w:t>2</w:t>
     </w:r>
     <w:r>
       <w:rPr>
@@ -815,125 +779,6 @@
   <w:abstractNum w:abstractNumId="1">
     <w:lvl w:ilvl="0">
       <w:start w:val="1"/>
-      <w:numFmt w:val="none"/>
-      <w:suff w:val="nothing"/>
-      <w:lvlText w:val=""/>
-      <w:lvlJc w:val="left"/>
-      <w:pPr>
-        <w:tabs>
-          <w:tab w:val="num" w:pos="0"/>
-        </w:tabs>
-        <w:ind w:left="0" w:hanging="0"/>
-      </w:pPr>
-    </w:lvl>
-    <w:lvl w:ilvl="1">
-      <w:start w:val="1"/>
-      <w:numFmt w:val="none"/>
-      <w:suff w:val="nothing"/>
-      <w:lvlText w:val=""/>
-      <w:lvlJc w:val="left"/>
-      <w:pPr>
-        <w:tabs>
-          <w:tab w:val="num" w:pos="0"/>
-        </w:tabs>
-        <w:ind w:left="0" w:hanging="0"/>
-      </w:pPr>
-    </w:lvl>
-    <w:lvl w:ilvl="2">
-      <w:start w:val="1"/>
-      <w:numFmt w:val="none"/>
-      <w:suff w:val="nothing"/>
-      <w:lvlText w:val=""/>
-      <w:lvlJc w:val="left"/>
-      <w:pPr>
-        <w:tabs>
-          <w:tab w:val="num" w:pos="0"/>
-        </w:tabs>
-        <w:ind w:left="0" w:hanging="0"/>
-      </w:pPr>
-    </w:lvl>
-    <w:lvl w:ilvl="3">
-      <w:start w:val="1"/>
-      <w:numFmt w:val="none"/>
-      <w:suff w:val="nothing"/>
-      <w:lvlText w:val=""/>
-      <w:lvlJc w:val="left"/>
-      <w:pPr>
-        <w:tabs>
-          <w:tab w:val="num" w:pos="0"/>
-        </w:tabs>
-        <w:ind w:left="0" w:hanging="0"/>
-      </w:pPr>
-    </w:lvl>
-    <w:lvl w:ilvl="4">
-      <w:start w:val="1"/>
-      <w:numFmt w:val="none"/>
-      <w:suff w:val="nothing"/>
-      <w:lvlText w:val=""/>
-      <w:lvlJc w:val="left"/>
-      <w:pPr>
-        <w:tabs>
-          <w:tab w:val="num" w:pos="0"/>
-        </w:tabs>
-        <w:ind w:left="0" w:hanging="0"/>
-      </w:pPr>
-    </w:lvl>
-    <w:lvl w:ilvl="5">
-      <w:start w:val="1"/>
-      <w:numFmt w:val="none"/>
-      <w:suff w:val="nothing"/>
-      <w:lvlText w:val=""/>
-      <w:lvlJc w:val="left"/>
-      <w:pPr>
-        <w:tabs>
-          <w:tab w:val="num" w:pos="0"/>
-        </w:tabs>
-        <w:ind w:left="0" w:hanging="0"/>
-      </w:pPr>
-    </w:lvl>
-    <w:lvl w:ilvl="6">
-      <w:start w:val="1"/>
-      <w:numFmt w:val="none"/>
-      <w:suff w:val="nothing"/>
-      <w:lvlText w:val=""/>
-      <w:lvlJc w:val="left"/>
-      <w:pPr>
-        <w:tabs>
-          <w:tab w:val="num" w:pos="0"/>
-        </w:tabs>
-        <w:ind w:left="0" w:hanging="0"/>
-      </w:pPr>
-    </w:lvl>
-    <w:lvl w:ilvl="7">
-      <w:start w:val="1"/>
-      <w:numFmt w:val="none"/>
-      <w:suff w:val="nothing"/>
-      <w:lvlText w:val=""/>
-      <w:lvlJc w:val="left"/>
-      <w:pPr>
-        <w:tabs>
-          <w:tab w:val="num" w:pos="0"/>
-        </w:tabs>
-        <w:ind w:left="0" w:hanging="0"/>
-      </w:pPr>
-    </w:lvl>
-    <w:lvl w:ilvl="8">
-      <w:start w:val="1"/>
-      <w:numFmt w:val="none"/>
-      <w:suff w:val="nothing"/>
-      <w:lvlText w:val=""/>
-      <w:lvlJc w:val="left"/>
-      <w:pPr>
-        <w:tabs>
-          <w:tab w:val="num" w:pos="0"/>
-        </w:tabs>
-        <w:ind w:left="0" w:hanging="0"/>
-      </w:pPr>
-    </w:lvl>
-  </w:abstractNum>
-  <w:abstractNum w:abstractNumId="2">
-    <w:lvl w:ilvl="0">
-      <w:start w:val="1"/>
       <w:numFmt w:val="decimal"/>
       <w:lvlText w:val="%1."/>
       <w:lvlJc w:val="left"/>
@@ -1058,7 +903,7 @@
       <w:rPr/>
     </w:lvl>
   </w:abstractNum>
-  <w:abstractNum w:abstractNumId="3">
+  <w:abstractNum w:abstractNumId="2">
     <w:lvl w:ilvl="0">
       <w:start w:val="1"/>
       <w:numFmt w:val="bullet"/>
@@ -1193,6 +1038,125 @@
       <w:rPr>
         <w:rFonts w:ascii="Symbol" w:hAnsi="Symbol" w:cs="Symbol" w:hint="default"/>
       </w:rPr>
+    </w:lvl>
+  </w:abstractNum>
+  <w:abstractNum w:abstractNumId="3">
+    <w:lvl w:ilvl="0">
+      <w:start w:val="1"/>
+      <w:numFmt w:val="none"/>
+      <w:suff w:val="nothing"/>
+      <w:lvlText w:val=""/>
+      <w:lvlJc w:val="left"/>
+      <w:pPr>
+        <w:tabs>
+          <w:tab w:val="num" w:pos="0"/>
+        </w:tabs>
+        <w:ind w:left="0" w:hanging="0"/>
+      </w:pPr>
+    </w:lvl>
+    <w:lvl w:ilvl="1">
+      <w:start w:val="1"/>
+      <w:numFmt w:val="none"/>
+      <w:suff w:val="nothing"/>
+      <w:lvlText w:val=""/>
+      <w:lvlJc w:val="left"/>
+      <w:pPr>
+        <w:tabs>
+          <w:tab w:val="num" w:pos="0"/>
+        </w:tabs>
+        <w:ind w:left="0" w:hanging="0"/>
+      </w:pPr>
+    </w:lvl>
+    <w:lvl w:ilvl="2">
+      <w:start w:val="1"/>
+      <w:numFmt w:val="none"/>
+      <w:suff w:val="nothing"/>
+      <w:lvlText w:val=""/>
+      <w:lvlJc w:val="left"/>
+      <w:pPr>
+        <w:tabs>
+          <w:tab w:val="num" w:pos="0"/>
+        </w:tabs>
+        <w:ind w:left="0" w:hanging="0"/>
+      </w:pPr>
+    </w:lvl>
+    <w:lvl w:ilvl="3">
+      <w:start w:val="1"/>
+      <w:numFmt w:val="none"/>
+      <w:suff w:val="nothing"/>
+      <w:lvlText w:val=""/>
+      <w:lvlJc w:val="left"/>
+      <w:pPr>
+        <w:tabs>
+          <w:tab w:val="num" w:pos="0"/>
+        </w:tabs>
+        <w:ind w:left="0" w:hanging="0"/>
+      </w:pPr>
+    </w:lvl>
+    <w:lvl w:ilvl="4">
+      <w:start w:val="1"/>
+      <w:numFmt w:val="none"/>
+      <w:suff w:val="nothing"/>
+      <w:lvlText w:val=""/>
+      <w:lvlJc w:val="left"/>
+      <w:pPr>
+        <w:tabs>
+          <w:tab w:val="num" w:pos="0"/>
+        </w:tabs>
+        <w:ind w:left="0" w:hanging="0"/>
+      </w:pPr>
+    </w:lvl>
+    <w:lvl w:ilvl="5">
+      <w:start w:val="1"/>
+      <w:numFmt w:val="none"/>
+      <w:suff w:val="nothing"/>
+      <w:lvlText w:val=""/>
+      <w:lvlJc w:val="left"/>
+      <w:pPr>
+        <w:tabs>
+          <w:tab w:val="num" w:pos="0"/>
+        </w:tabs>
+        <w:ind w:left="0" w:hanging="0"/>
+      </w:pPr>
+    </w:lvl>
+    <w:lvl w:ilvl="6">
+      <w:start w:val="1"/>
+      <w:numFmt w:val="none"/>
+      <w:suff w:val="nothing"/>
+      <w:lvlText w:val=""/>
+      <w:lvlJc w:val="left"/>
+      <w:pPr>
+        <w:tabs>
+          <w:tab w:val="num" w:pos="0"/>
+        </w:tabs>
+        <w:ind w:left="0" w:hanging="0"/>
+      </w:pPr>
+    </w:lvl>
+    <w:lvl w:ilvl="7">
+      <w:start w:val="1"/>
+      <w:numFmt w:val="none"/>
+      <w:suff w:val="nothing"/>
+      <w:lvlText w:val=""/>
+      <w:lvlJc w:val="left"/>
+      <w:pPr>
+        <w:tabs>
+          <w:tab w:val="num" w:pos="0"/>
+        </w:tabs>
+        <w:ind w:left="0" w:hanging="0"/>
+      </w:pPr>
+    </w:lvl>
+    <w:lvl w:ilvl="8">
+      <w:start w:val="1"/>
+      <w:numFmt w:val="none"/>
+      <w:suff w:val="nothing"/>
+      <w:lvlText w:val=""/>
+      <w:lvlJc w:val="left"/>
+      <w:pPr>
+        <w:tabs>
+          <w:tab w:val="num" w:pos="0"/>
+        </w:tabs>
+        <w:ind w:left="0" w:hanging="0"/>
+      </w:pPr>
     </w:lvl>
   </w:abstractNum>
   <w:num w:numId="1">
@@ -1870,19 +1834,19 @@
       <w14:ligatures w14:val="standardContextual"/>
     </w:rPr>
   </w:style>
+  <w:style w:type="character" w:styleId="Caracteresdenotafinaluser">
+    <w:name w:val="Caracteres de nota final (user)"/>
+    <w:uiPriority w:val="99"/>
+    <w:semiHidden/>
+    <w:unhideWhenUsed/>
+    <w:qFormat/>
+    <w:rsid w:val="005a3c80"/>
+    <w:rPr>
+      <w:vertAlign w:val="superscript"/>
+    </w:rPr>
+  </w:style>
   <w:style w:type="character" w:styleId="Caracteresdenotafinal">
     <w:name w:val="Caracteres de nota final"/>
-    <w:uiPriority w:val="99"/>
-    <w:semiHidden/>
-    <w:unhideWhenUsed/>
-    <w:qFormat/>
-    <w:rsid w:val="005a3c80"/>
-    <w:rPr>
-      <w:vertAlign w:val="superscript"/>
-    </w:rPr>
-  </w:style>
-  <w:style w:type="character" w:styleId="Caracteresdenotafinaluser">
-    <w:name w:val="Caracteres de nota final (user)"/>
     <w:qFormat/>
     <w:rPr>
       <w:vertAlign w:val="superscript"/>
@@ -1930,8 +1894,8 @@
       <w:iCs/>
     </w:rPr>
   </w:style>
-  <w:style w:type="character" w:styleId="Bolos">
-    <w:name w:val="Bolos"/>
+  <w:style w:type="character" w:styleId="Bolosuser">
+    <w:name w:val="Bolos (user)"/>
     <w:qFormat/>
     <w:rPr>
       <w:rFonts w:ascii="OpenSymbol" w:hAnsi="OpenSymbol" w:eastAsia="OpenSymbol" w:cs="OpenSymbol"/>
@@ -2024,15 +1988,15 @@
       <w:rFonts w:cs="Lucida Sans"/>
     </w:rPr>
   </w:style>
+  <w:style w:type="paragraph" w:styleId="Cabeceraypieuser">
+    <w:name w:val="Cabecera y pie (user)"/>
+    <w:basedOn w:val="Normal"/>
+    <w:qFormat/>
+    <w:pPr/>
+    <w:rPr/>
+  </w:style>
   <w:style w:type="paragraph" w:styleId="Cabeceraypie">
     <w:name w:val="Cabecera y pie"/>
-    <w:basedOn w:val="Normal"/>
-    <w:qFormat/>
-    <w:pPr/>
-    <w:rPr/>
-  </w:style>
-  <w:style w:type="paragraph" w:styleId="Cabeceraypieuser">
-    <w:name w:val="Cabecera y pie (user)"/>
     <w:basedOn w:val="Normal"/>
     <w:qFormat/>
     <w:pPr/>
@@ -2181,7 +2145,7 @@
     <w:pPr>
       <w:numPr>
         <w:ilvl w:val="1"/>
-        <w:numId w:val="2"/>
+        <w:numId w:val="1"/>
       </w:numPr>
       <w:tabs>
         <w:tab w:val="clear" w:pos="708"/>
@@ -2482,8 +2446,8 @@
     </w:pPr>
     <w:rPr/>
   </w:style>
-  <w:style w:type="numbering" w:styleId="Ningunalista" w:default="1">
-    <w:name w:val="Ninguna lista"/>
+  <w:style w:type="numbering" w:styleId="Ningunalistauser" w:default="1">
+    <w:name w:val="Ninguna lista (user)"/>
     <w:uiPriority w:val="99"/>
     <w:semiHidden/>
     <w:unhideWhenUsed/>

</xml_diff>